<commit_message>
map of the sites
</commit_message>
<xml_diff>
--- a/doc/manuscript/v2_IJOC/ms2.docx
+++ b/doc/manuscript/v2_IJOC/ms2.docx
@@ -1285,7 +1285,16 @@
         <w:pStyle w:val="FirstParagraph"/>
       </w:pPr>
       <w:r>
-        <w:t xml:space="preserve">This study took place in the temperate oceanic region of north-western Spain (43º N, 5º W). Local geography and climate are dominated by the Cantabrian Mountains (&gt; 1500 m above sea level), which run parallel to the coast and trap the prevailing NW Atlantic winds. The resulting humid climate harbours the south-western limit of mire communities in Europe</w:t>
+        <w:t xml:space="preserve">This study took place in the temperate oceanic region of north-western Spain (43º N, 5º W) (Fig.</w:t>
+      </w:r>
+      <w:r>
+        <w:t xml:space="preserve"> </w:t>
+      </w:r>
+      <w:r>
+        <w:t xml:space="preserve">1</w:t>
+      </w:r>
+      <w:r>
+        <w:t xml:space="preserve">a). Local geography and climate are dominated by the Cantabrian Mountains (&gt; 1500 m above sea level), which run parallel to the coast and trap the prevailing NW Atlantic winds. The resulting humid climate harbours the south-western limit of mire communities in Europe</w:t>
       </w:r>
       <w:r>
         <w:t xml:space="preserve"> </w:t>
@@ -1330,7 +1339,16 @@
         <w:pStyle w:val="Textoindependiente"/>
       </w:pPr>
       <w:r>
-        <w:t xml:space="preserve">We selected 8 mire sites representing the regional elevation gradient of mire vegetation and the different mire types (Table 1). In each site, we buried two dataloggers (M-Log5W, GeoPrecision, Ettlingen, Germany) at a depth of 5 cm below the upper layer of the soil: one datalogger in a flat waterlogged spot within the mire; the other one in the close vicinity, but in a flat and dry area outside the mire. The vegetation was always either mire or pasture, with no shrubs, trees or any other landscape features shading the measuring points. Dataloggers recorded temperature on an hourly basis and stayed on site for approximately five years, after which we retrieved them and downloaded their records. At the moment of retrieval, the internal clock of all dataloggers had not deviated for more than four hours.</w:t>
+        <w:t xml:space="preserve">We selected 8 mire sites representing the regional elevation gradient of mire vegetation and the different mire types (Table 1). In each site, we buried two dataloggers (M-Log5W, GeoPrecision, Ettlingen, Germany) at a depth of 5 cm below the upper layer of the soil: one datalogger in a flat waterlogged spot within the mire; the other one in the close vicinity, but in a flat and dry upland area outside the mire (Fig.</w:t>
+      </w:r>
+      <w:r>
+        <w:t xml:space="preserve"> </w:t>
+      </w:r>
+      <w:r>
+        <w:t xml:space="preserve">1</w:t>
+      </w:r>
+      <w:r>
+        <w:t xml:space="preserve">b). The vegetation was always either mire or pasture, with no shrubs, trees or any other landscape features shading the measuring points. Dataloggers recorded temperature on an hourly basis and stayed on site for approximately five years, after which we retrieved them and downloaded their records. At the moment of retrieval, the internal clock of all dataloggers had not deviated for more than four hours.</w:t>
       </w:r>
     </w:p>
     <w:p>
@@ -1370,7 +1388,7 @@
         <w:t xml:space="preserve"> </w:t>
       </w:r>
       <w:r>
-        <w:t xml:space="preserve">1</w:t>
+        <w:t xml:space="preserve">2</w:t>
       </w:r>
       <w:r>
         <w:t xml:space="preserve">).</w:t>
@@ -1387,7 +1405,7 @@
         <w:t xml:space="preserve"> </w:t>
       </w:r>
       <w:r>
-        <w:t xml:space="preserve">2</w:t>
+        <w:t xml:space="preserve">3</w:t>
       </w:r>
       <w:r>
         <w:t xml:space="preserve">) supported this notion. The mean annual range was wider at dry points, as was the mean diurnal range. Maximum temperatures of the warmest months were usually higher at dry measuring points. The opposite was true for the minimums of the coldest months, in which case temperature was generally colder at dry points, although the difference was less pronounced than for the maximums (Fig.</w:t>
@@ -1396,7 +1414,7 @@
         <w:t xml:space="preserve"> </w:t>
       </w:r>
       <w:r>
-        <w:t xml:space="preserve">2</w:t>
+        <w:t xml:space="preserve">3</w:t>
       </w:r>
       <w:r>
         <w:t xml:space="preserve">).</w:t>
@@ -1429,7 +1447,7 @@
         <w:t xml:space="preserve"> </w:t>
       </w:r>
       <w:r>
-        <w:t xml:space="preserve">3</w:t>
+        <w:t xml:space="preserve">4</w:t>
       </w:r>
       <w:r>
         <w:t xml:space="preserve">) predicted well the minimums of the coldest month, especially at dry points (R</w:t>
@@ -7819,20 +7837,75 @@
       <w:r>
         <w:drawing>
           <wp:inline>
-            <wp:extent cx="5600700" cy="4800600"/>
+            <wp:extent cx="5600700" cy="2799652"/>
             <wp:effectExtent b="0" l="0" r="0" t="0"/>
-            <wp:docPr descr="Figure 1: Hourly soil temperature records at the mire sites. The blue series was recorded within the mire, in a waterlogged area. The red series was recorded in a neighbouring dry area. Dataloggers were buried at 5 cm depth." title="" id="1" name="Picture"/>
+            <wp:docPr descr="Figure 1: (a) Location of the study sites in northern Spain. (b) Representation of the sampling design at El Riotuertu site. The position of the dry and waterlogged temperature logggers is indicated, the blue area represents the extent of the waterlogged mire habitat." title="" id="1" name="Picture"/>
             <a:graphic>
               <a:graphicData uri="http://schemas.openxmlformats.org/drawingml/2006/picture">
                 <pic:pic>
                   <pic:nvPicPr>
-                    <pic:cNvPr descr="ms2_files/figure-docx/fig1-1.png" id="0" name="Picture"/>
+                    <pic:cNvPr descr="../Fig1.png" id="0" name="Picture"/>
                     <pic:cNvPicPr>
                       <a:picLocks noChangeArrowheads="1" noChangeAspect="1"/>
                     </pic:cNvPicPr>
                   </pic:nvPicPr>
                   <pic:blipFill>
                     <a:blip r:embed="rId98"/>
+                    <a:stretch>
+                      <a:fillRect/>
+                    </a:stretch>
+                  </pic:blipFill>
+                  <pic:spPr bwMode="auto">
+                    <a:xfrm>
+                      <a:off x="0" y="0"/>
+                      <a:ext cx="5600700" cy="2799652"/>
+                    </a:xfrm>
+                    <a:prstGeom prst="rect">
+                      <a:avLst/>
+                    </a:prstGeom>
+                    <a:noFill/>
+                    <a:ln w="9525">
+                      <a:noFill/>
+                      <a:headEnd/>
+                      <a:tailEnd/>
+                    </a:ln>
+                  </pic:spPr>
+                </pic:pic>
+              </a:graphicData>
+            </a:graphic>
+          </wp:inline>
+        </w:drawing>
+      </w:r>
+    </w:p>
+    <w:p>
+      <w:pPr>
+        <w:pStyle w:val="ImageCaption"/>
+      </w:pPr>
+      <w:r>
+        <w:t xml:space="preserve">Figure 1: (a) Location of the study sites in northern Spain. (b) Representation of the sampling design at El Riotuertu site. The position of the dry and waterlogged temperature logggers is indicated, the blue area represents the extent of the waterlogged mire habitat.</w:t>
+      </w:r>
+    </w:p>
+    <w:p>
+      <w:pPr>
+        <w:pStyle w:val="CaptionedFigure"/>
+      </w:pPr>
+      <w:r>
+        <w:drawing>
+          <wp:inline>
+            <wp:extent cx="5600700" cy="4800600"/>
+            <wp:effectExtent b="0" l="0" r="0" t="0"/>
+            <wp:docPr descr="Figure 2: Hourly soil temperature records at the mire sites. The blue series was recorded within the mire, in a waterlogged area. The red series was recorded in a neighbouring dry area. Dataloggers were buried at 5 cm depth." title="" id="1" name="Picture"/>
+            <a:graphic>
+              <a:graphicData uri="http://schemas.openxmlformats.org/drawingml/2006/picture">
+                <pic:pic>
+                  <pic:nvPicPr>
+                    <pic:cNvPr descr="ms2_files/figure-docx/fig2-1.png" id="0" name="Picture"/>
+                    <pic:cNvPicPr>
+                      <a:picLocks noChangeArrowheads="1" noChangeAspect="1"/>
+                    </pic:cNvPicPr>
+                  </pic:nvPicPr>
+                  <pic:blipFill>
+                    <a:blip r:embed="rId99"/>
                     <a:stretch>
                       <a:fillRect/>
                     </a:stretch>
@@ -7864,7 +7937,7 @@
         <w:pStyle w:val="ImageCaption"/>
       </w:pPr>
       <w:r>
-        <w:t xml:space="preserve">Figure 1: Hourly soil temperature records at the mire sites. The blue series was recorded within the mire, in a waterlogged area. The red series was recorded in a neighbouring dry area. Dataloggers were buried at 5 cm depth.</w:t>
+        <w:t xml:space="preserve">Figure 2: Hourly soil temperature records at the mire sites. The blue series was recorded within the mire, in a waterlogged area. The red series was recorded in a neighbouring dry area. Dataloggers were buried at 5 cm depth.</w:t>
       </w:r>
     </w:p>
     <w:p>
@@ -7876,18 +7949,18 @@
           <wp:inline>
             <wp:extent cx="5600700" cy="2400300"/>
             <wp:effectExtent b="0" l="0" r="0" t="0"/>
-            <wp:docPr descr="Figure 2: Average bioclimatic variables in the dry and waterlogged points. The bars represent the mean value, and the brackets the standard error of 8 records." title="" id="1" name="Picture"/>
+            <wp:docPr descr="Figure 3: Average bioclimatic variables in the dry and waterlogged points. The bars represent the mean value, and the brackets the standard error of 8 records." title="" id="1" name="Picture"/>
             <a:graphic>
               <a:graphicData uri="http://schemas.openxmlformats.org/drawingml/2006/picture">
                 <pic:pic>
                   <pic:nvPicPr>
-                    <pic:cNvPr descr="ms2_files/figure-docx/fig2-1.png" id="0" name="Picture"/>
+                    <pic:cNvPr descr="ms2_files/figure-docx/fig3-1.png" id="0" name="Picture"/>
                     <pic:cNvPicPr>
                       <a:picLocks noChangeArrowheads="1" noChangeAspect="1"/>
                     </pic:cNvPicPr>
                   </pic:nvPicPr>
                   <pic:blipFill>
-                    <a:blip r:embed="rId99"/>
+                    <a:blip r:embed="rId100"/>
                     <a:stretch>
                       <a:fillRect/>
                     </a:stretch>
@@ -7919,18 +7992,7 @@
         <w:pStyle w:val="ImageCaption"/>
       </w:pPr>
       <w:r>
-        <w:t xml:space="preserve">Figure 2: Average bioclimatic variables in the dry and waterlogged points. The bars represent the mean value, and the brackets the standard error of 8 records.</w:t>
-      </w:r>
-    </w:p>
-    <w:p>
-      <w:pPr>
-        <w:pStyle w:val="SourceCode"/>
-      </w:pPr>
-      <w:r>
-        <w:rPr>
-          <w:rStyle w:val="VerbatimChar"/>
-        </w:rPr>
-        <w:t xml:space="preserve">## `geom_smooth()` using formula 'y ~ x'</w:t>
+        <w:t xml:space="preserve">Figure 3: Average bioclimatic variables in the dry and waterlogged points. The bars represent the mean value, and the brackets the standard error of 8 records.</w:t>
       </w:r>
     </w:p>
     <w:p>
@@ -7942,18 +8004,18 @@
           <wp:inline>
             <wp:extent cx="5600700" cy="5600700"/>
             <wp:effectExtent b="0" l="0" r="0" t="0"/>
-            <wp:docPr descr="Figure 3: Scatter plots of the bioclimatic variables predicted by CHELSA air temperatures vs. soil temperatures measured in situ, in dry and waterlogged points." title="" id="1" name="Picture"/>
+            <wp:docPr descr="Figure 4: Scatter plots of the bioclimatic variables predicted by CHELSA air temperatures vs. soil temperatures measured in situ, in dry and waterlogged points." title="" id="1" name="Picture"/>
             <a:graphic>
               <a:graphicData uri="http://schemas.openxmlformats.org/drawingml/2006/picture">
                 <pic:pic>
                   <pic:nvPicPr>
-                    <pic:cNvPr descr="ms2_files/figure-docx/fig3-1.png" id="0" name="Picture"/>
+                    <pic:cNvPr descr="ms2_files/figure-docx/fig4-1.png" id="0" name="Picture"/>
                     <pic:cNvPicPr>
                       <a:picLocks noChangeArrowheads="1" noChangeAspect="1"/>
                     </pic:cNvPicPr>
                   </pic:nvPicPr>
                   <pic:blipFill>
-                    <a:blip r:embed="rId100"/>
+                    <a:blip r:embed="rId101"/>
                     <a:stretch>
                       <a:fillRect/>
                     </a:stretch>
@@ -7985,7 +8047,7 @@
         <w:pStyle w:val="ImageCaption"/>
       </w:pPr>
       <w:r>
-        <w:t xml:space="preserve">Figure 3: Scatter plots of the bioclimatic variables predicted by CHELSA air temperatures vs. soil temperatures measured in situ, in dry and waterlogged points.</w:t>
+        <w:t xml:space="preserve">Figure 4: Scatter plots of the bioclimatic variables predicted by CHELSA air temperatures vs. soil temperatures measured in situ, in dry and waterlogged points.</w:t>
       </w:r>
     </w:p>
     <w:sectPr>

</xml_diff>

<commit_message>
Revert "map of the sites"
This reverts commit 5e6ba1be55006768cd3e0dd015b7150cf954eb21.
</commit_message>
<xml_diff>
--- a/doc/manuscript/v2_IJOC/ms2.docx
+++ b/doc/manuscript/v2_IJOC/ms2.docx
@@ -1285,16 +1285,7 @@
         <w:pStyle w:val="FirstParagraph"/>
       </w:pPr>
       <w:r>
-        <w:t xml:space="preserve">This study took place in the temperate oceanic region of north-western Spain (43º N, 5º W) (Fig.</w:t>
-      </w:r>
-      <w:r>
-        <w:t xml:space="preserve"> </w:t>
-      </w:r>
-      <w:r>
-        <w:t xml:space="preserve">1</w:t>
-      </w:r>
-      <w:r>
-        <w:t xml:space="preserve">a). Local geography and climate are dominated by the Cantabrian Mountains (&gt; 1500 m above sea level), which run parallel to the coast and trap the prevailing NW Atlantic winds. The resulting humid climate harbours the south-western limit of mire communities in Europe</w:t>
+        <w:t xml:space="preserve">This study took place in the temperate oceanic region of north-western Spain (43º N, 5º W). Local geography and climate are dominated by the Cantabrian Mountains (&gt; 1500 m above sea level), which run parallel to the coast and trap the prevailing NW Atlantic winds. The resulting humid climate harbours the south-western limit of mire communities in Europe</w:t>
       </w:r>
       <w:r>
         <w:t xml:space="preserve"> </w:t>
@@ -1339,16 +1330,7 @@
         <w:pStyle w:val="Textoindependiente"/>
       </w:pPr>
       <w:r>
-        <w:t xml:space="preserve">We selected 8 mire sites representing the regional elevation gradient of mire vegetation and the different mire types (Table 1). In each site, we buried two dataloggers (M-Log5W, GeoPrecision, Ettlingen, Germany) at a depth of 5 cm below the upper layer of the soil: one datalogger in a flat waterlogged spot within the mire; the other one in the close vicinity, but in a flat and dry upland area outside the mire (Fig.</w:t>
-      </w:r>
-      <w:r>
-        <w:t xml:space="preserve"> </w:t>
-      </w:r>
-      <w:r>
-        <w:t xml:space="preserve">1</w:t>
-      </w:r>
-      <w:r>
-        <w:t xml:space="preserve">b). The vegetation was always either mire or pasture, with no shrubs, trees or any other landscape features shading the measuring points. Dataloggers recorded temperature on an hourly basis and stayed on site for approximately five years, after which we retrieved them and downloaded their records. At the moment of retrieval, the internal clock of all dataloggers had not deviated for more than four hours.</w:t>
+        <w:t xml:space="preserve">We selected 8 mire sites representing the regional elevation gradient of mire vegetation and the different mire types (Table 1). In each site, we buried two dataloggers (M-Log5W, GeoPrecision, Ettlingen, Germany) at a depth of 5 cm below the upper layer of the soil: one datalogger in a flat waterlogged spot within the mire; the other one in the close vicinity, but in a flat and dry area outside the mire. The vegetation was always either mire or pasture, with no shrubs, trees or any other landscape features shading the measuring points. Dataloggers recorded temperature on an hourly basis and stayed on site for approximately five years, after which we retrieved them and downloaded their records. At the moment of retrieval, the internal clock of all dataloggers had not deviated for more than four hours.</w:t>
       </w:r>
     </w:p>
     <w:p>
@@ -1388,7 +1370,7 @@
         <w:t xml:space="preserve"> </w:t>
       </w:r>
       <w:r>
-        <w:t xml:space="preserve">2</w:t>
+        <w:t xml:space="preserve">1</w:t>
       </w:r>
       <w:r>
         <w:t xml:space="preserve">).</w:t>
@@ -1405,7 +1387,7 @@
         <w:t xml:space="preserve"> </w:t>
       </w:r>
       <w:r>
-        <w:t xml:space="preserve">3</w:t>
+        <w:t xml:space="preserve">2</w:t>
       </w:r>
       <w:r>
         <w:t xml:space="preserve">) supported this notion. The mean annual range was wider at dry points, as was the mean diurnal range. Maximum temperatures of the warmest months were usually higher at dry measuring points. The opposite was true for the minimums of the coldest months, in which case temperature was generally colder at dry points, although the difference was less pronounced than for the maximums (Fig.</w:t>
@@ -1414,7 +1396,7 @@
         <w:t xml:space="preserve"> </w:t>
       </w:r>
       <w:r>
-        <w:t xml:space="preserve">3</w:t>
+        <w:t xml:space="preserve">2</w:t>
       </w:r>
       <w:r>
         <w:t xml:space="preserve">).</w:t>
@@ -1447,7 +1429,7 @@
         <w:t xml:space="preserve"> </w:t>
       </w:r>
       <w:r>
-        <w:t xml:space="preserve">4</w:t>
+        <w:t xml:space="preserve">3</w:t>
       </w:r>
       <w:r>
         <w:t xml:space="preserve">) predicted well the minimums of the coldest month, especially at dry points (R</w:t>
@@ -7837,75 +7819,20 @@
       <w:r>
         <w:drawing>
           <wp:inline>
-            <wp:extent cx="5600700" cy="2799652"/>
+            <wp:extent cx="5600700" cy="4800600"/>
             <wp:effectExtent b="0" l="0" r="0" t="0"/>
-            <wp:docPr descr="Figure 1: (a) Location of the study sites in northern Spain. (b) Representation of the sampling design at El Riotuertu site. The position of the dry and waterlogged temperature logggers is indicated, the blue area represents the extent of the waterlogged mire habitat." title="" id="1" name="Picture"/>
+            <wp:docPr descr="Figure 1: Hourly soil temperature records at the mire sites. The blue series was recorded within the mire, in a waterlogged area. The red series was recorded in a neighbouring dry area. Dataloggers were buried at 5 cm depth." title="" id="1" name="Picture"/>
             <a:graphic>
               <a:graphicData uri="http://schemas.openxmlformats.org/drawingml/2006/picture">
                 <pic:pic>
                   <pic:nvPicPr>
-                    <pic:cNvPr descr="../Fig1.png" id="0" name="Picture"/>
+                    <pic:cNvPr descr="ms2_files/figure-docx/fig1-1.png" id="0" name="Picture"/>
                     <pic:cNvPicPr>
                       <a:picLocks noChangeArrowheads="1" noChangeAspect="1"/>
                     </pic:cNvPicPr>
                   </pic:nvPicPr>
                   <pic:blipFill>
                     <a:blip r:embed="rId98"/>
-                    <a:stretch>
-                      <a:fillRect/>
-                    </a:stretch>
-                  </pic:blipFill>
-                  <pic:spPr bwMode="auto">
-                    <a:xfrm>
-                      <a:off x="0" y="0"/>
-                      <a:ext cx="5600700" cy="2799652"/>
-                    </a:xfrm>
-                    <a:prstGeom prst="rect">
-                      <a:avLst/>
-                    </a:prstGeom>
-                    <a:noFill/>
-                    <a:ln w="9525">
-                      <a:noFill/>
-                      <a:headEnd/>
-                      <a:tailEnd/>
-                    </a:ln>
-                  </pic:spPr>
-                </pic:pic>
-              </a:graphicData>
-            </a:graphic>
-          </wp:inline>
-        </w:drawing>
-      </w:r>
-    </w:p>
-    <w:p>
-      <w:pPr>
-        <w:pStyle w:val="ImageCaption"/>
-      </w:pPr>
-      <w:r>
-        <w:t xml:space="preserve">Figure 1: (a) Location of the study sites in northern Spain. (b) Representation of the sampling design at El Riotuertu site. The position of the dry and waterlogged temperature logggers is indicated, the blue area represents the extent of the waterlogged mire habitat.</w:t>
-      </w:r>
-    </w:p>
-    <w:p>
-      <w:pPr>
-        <w:pStyle w:val="CaptionedFigure"/>
-      </w:pPr>
-      <w:r>
-        <w:drawing>
-          <wp:inline>
-            <wp:extent cx="5600700" cy="4800600"/>
-            <wp:effectExtent b="0" l="0" r="0" t="0"/>
-            <wp:docPr descr="Figure 2: Hourly soil temperature records at the mire sites. The blue series was recorded within the mire, in a waterlogged area. The red series was recorded in a neighbouring dry area. Dataloggers were buried at 5 cm depth." title="" id="1" name="Picture"/>
-            <a:graphic>
-              <a:graphicData uri="http://schemas.openxmlformats.org/drawingml/2006/picture">
-                <pic:pic>
-                  <pic:nvPicPr>
-                    <pic:cNvPr descr="ms2_files/figure-docx/fig2-1.png" id="0" name="Picture"/>
-                    <pic:cNvPicPr>
-                      <a:picLocks noChangeArrowheads="1" noChangeAspect="1"/>
-                    </pic:cNvPicPr>
-                  </pic:nvPicPr>
-                  <pic:blipFill>
-                    <a:blip r:embed="rId99"/>
                     <a:stretch>
                       <a:fillRect/>
                     </a:stretch>
@@ -7937,7 +7864,7 @@
         <w:pStyle w:val="ImageCaption"/>
       </w:pPr>
       <w:r>
-        <w:t xml:space="preserve">Figure 2: Hourly soil temperature records at the mire sites. The blue series was recorded within the mire, in a waterlogged area. The red series was recorded in a neighbouring dry area. Dataloggers were buried at 5 cm depth.</w:t>
+        <w:t xml:space="preserve">Figure 1: Hourly soil temperature records at the mire sites. The blue series was recorded within the mire, in a waterlogged area. The red series was recorded in a neighbouring dry area. Dataloggers were buried at 5 cm depth.</w:t>
       </w:r>
     </w:p>
     <w:p>
@@ -7949,18 +7876,18 @@
           <wp:inline>
             <wp:extent cx="5600700" cy="2400300"/>
             <wp:effectExtent b="0" l="0" r="0" t="0"/>
-            <wp:docPr descr="Figure 3: Average bioclimatic variables in the dry and waterlogged points. The bars represent the mean value, and the brackets the standard error of 8 records." title="" id="1" name="Picture"/>
+            <wp:docPr descr="Figure 2: Average bioclimatic variables in the dry and waterlogged points. The bars represent the mean value, and the brackets the standard error of 8 records." title="" id="1" name="Picture"/>
             <a:graphic>
               <a:graphicData uri="http://schemas.openxmlformats.org/drawingml/2006/picture">
                 <pic:pic>
                   <pic:nvPicPr>
-                    <pic:cNvPr descr="ms2_files/figure-docx/fig3-1.png" id="0" name="Picture"/>
+                    <pic:cNvPr descr="ms2_files/figure-docx/fig2-1.png" id="0" name="Picture"/>
                     <pic:cNvPicPr>
                       <a:picLocks noChangeArrowheads="1" noChangeAspect="1"/>
                     </pic:cNvPicPr>
                   </pic:nvPicPr>
                   <pic:blipFill>
-                    <a:blip r:embed="rId100"/>
+                    <a:blip r:embed="rId99"/>
                     <a:stretch>
                       <a:fillRect/>
                     </a:stretch>
@@ -7992,7 +7919,18 @@
         <w:pStyle w:val="ImageCaption"/>
       </w:pPr>
       <w:r>
-        <w:t xml:space="preserve">Figure 3: Average bioclimatic variables in the dry and waterlogged points. The bars represent the mean value, and the brackets the standard error of 8 records.</w:t>
+        <w:t xml:space="preserve">Figure 2: Average bioclimatic variables in the dry and waterlogged points. The bars represent the mean value, and the brackets the standard error of 8 records.</w:t>
+      </w:r>
+    </w:p>
+    <w:p>
+      <w:pPr>
+        <w:pStyle w:val="SourceCode"/>
+      </w:pPr>
+      <w:r>
+        <w:rPr>
+          <w:rStyle w:val="VerbatimChar"/>
+        </w:rPr>
+        <w:t xml:space="preserve">## `geom_smooth()` using formula 'y ~ x'</w:t>
       </w:r>
     </w:p>
     <w:p>
@@ -8004,18 +7942,18 @@
           <wp:inline>
             <wp:extent cx="5600700" cy="5600700"/>
             <wp:effectExtent b="0" l="0" r="0" t="0"/>
-            <wp:docPr descr="Figure 4: Scatter plots of the bioclimatic variables predicted by CHELSA air temperatures vs. soil temperatures measured in situ, in dry and waterlogged points." title="" id="1" name="Picture"/>
+            <wp:docPr descr="Figure 3: Scatter plots of the bioclimatic variables predicted by CHELSA air temperatures vs. soil temperatures measured in situ, in dry and waterlogged points." title="" id="1" name="Picture"/>
             <a:graphic>
               <a:graphicData uri="http://schemas.openxmlformats.org/drawingml/2006/picture">
                 <pic:pic>
                   <pic:nvPicPr>
-                    <pic:cNvPr descr="ms2_files/figure-docx/fig4-1.png" id="0" name="Picture"/>
+                    <pic:cNvPr descr="ms2_files/figure-docx/fig3-1.png" id="0" name="Picture"/>
                     <pic:cNvPicPr>
                       <a:picLocks noChangeArrowheads="1" noChangeAspect="1"/>
                     </pic:cNvPicPr>
                   </pic:nvPicPr>
                   <pic:blipFill>
-                    <a:blip r:embed="rId101"/>
+                    <a:blip r:embed="rId100"/>
                     <a:stretch>
                       <a:fillRect/>
                     </a:stretch>
@@ -8047,7 +7985,7 @@
         <w:pStyle w:val="ImageCaption"/>
       </w:pPr>
       <w:r>
-        <w:t xml:space="preserve">Figure 4: Scatter plots of the bioclimatic variables predicted by CHELSA air temperatures vs. soil temperatures measured in situ, in dry and waterlogged points.</w:t>
+        <w:t xml:space="preserve">Figure 3: Scatter plots of the bioclimatic variables predicted by CHELSA air temperatures vs. soil temperatures measured in situ, in dry and waterlogged points.</w:t>
       </w:r>
     </w:p>
     <w:sectPr>

</xml_diff>

<commit_message>
Revert "Revert "map of the sites""
This reverts commit 5ea97e167efffefd974ef25af30df59a3426076c.
</commit_message>
<xml_diff>
--- a/doc/manuscript/v2_IJOC/ms2.docx
+++ b/doc/manuscript/v2_IJOC/ms2.docx
@@ -1285,7 +1285,16 @@
         <w:pStyle w:val="FirstParagraph"/>
       </w:pPr>
       <w:r>
-        <w:t xml:space="preserve">This study took place in the temperate oceanic region of north-western Spain (43º N, 5º W). Local geography and climate are dominated by the Cantabrian Mountains (&gt; 1500 m above sea level), which run parallel to the coast and trap the prevailing NW Atlantic winds. The resulting humid climate harbours the south-western limit of mire communities in Europe</w:t>
+        <w:t xml:space="preserve">This study took place in the temperate oceanic region of north-western Spain (43º N, 5º W) (Fig.</w:t>
+      </w:r>
+      <w:r>
+        <w:t xml:space="preserve"> </w:t>
+      </w:r>
+      <w:r>
+        <w:t xml:space="preserve">1</w:t>
+      </w:r>
+      <w:r>
+        <w:t xml:space="preserve">a). Local geography and climate are dominated by the Cantabrian Mountains (&gt; 1500 m above sea level), which run parallel to the coast and trap the prevailing NW Atlantic winds. The resulting humid climate harbours the south-western limit of mire communities in Europe</w:t>
       </w:r>
       <w:r>
         <w:t xml:space="preserve"> </w:t>
@@ -1330,7 +1339,16 @@
         <w:pStyle w:val="Textoindependiente"/>
       </w:pPr>
       <w:r>
-        <w:t xml:space="preserve">We selected 8 mire sites representing the regional elevation gradient of mire vegetation and the different mire types (Table 1). In each site, we buried two dataloggers (M-Log5W, GeoPrecision, Ettlingen, Germany) at a depth of 5 cm below the upper layer of the soil: one datalogger in a flat waterlogged spot within the mire; the other one in the close vicinity, but in a flat and dry area outside the mire. The vegetation was always either mire or pasture, with no shrubs, trees or any other landscape features shading the measuring points. Dataloggers recorded temperature on an hourly basis and stayed on site for approximately five years, after which we retrieved them and downloaded their records. At the moment of retrieval, the internal clock of all dataloggers had not deviated for more than four hours.</w:t>
+        <w:t xml:space="preserve">We selected 8 mire sites representing the regional elevation gradient of mire vegetation and the different mire types (Table 1). In each site, we buried two dataloggers (M-Log5W, GeoPrecision, Ettlingen, Germany) at a depth of 5 cm below the upper layer of the soil: one datalogger in a flat waterlogged spot within the mire; the other one in the close vicinity, but in a flat and dry upland area outside the mire (Fig.</w:t>
+      </w:r>
+      <w:r>
+        <w:t xml:space="preserve"> </w:t>
+      </w:r>
+      <w:r>
+        <w:t xml:space="preserve">1</w:t>
+      </w:r>
+      <w:r>
+        <w:t xml:space="preserve">b). The vegetation was always either mire or pasture, with no shrubs, trees or any other landscape features shading the measuring points. Dataloggers recorded temperature on an hourly basis and stayed on site for approximately five years, after which we retrieved them and downloaded their records. At the moment of retrieval, the internal clock of all dataloggers had not deviated for more than four hours.</w:t>
       </w:r>
     </w:p>
     <w:p>
@@ -1370,7 +1388,7 @@
         <w:t xml:space="preserve"> </w:t>
       </w:r>
       <w:r>
-        <w:t xml:space="preserve">1</w:t>
+        <w:t xml:space="preserve">2</w:t>
       </w:r>
       <w:r>
         <w:t xml:space="preserve">).</w:t>
@@ -1387,7 +1405,7 @@
         <w:t xml:space="preserve"> </w:t>
       </w:r>
       <w:r>
-        <w:t xml:space="preserve">2</w:t>
+        <w:t xml:space="preserve">3</w:t>
       </w:r>
       <w:r>
         <w:t xml:space="preserve">) supported this notion. The mean annual range was wider at dry points, as was the mean diurnal range. Maximum temperatures of the warmest months were usually higher at dry measuring points. The opposite was true for the minimums of the coldest months, in which case temperature was generally colder at dry points, although the difference was less pronounced than for the maximums (Fig.</w:t>
@@ -1396,7 +1414,7 @@
         <w:t xml:space="preserve"> </w:t>
       </w:r>
       <w:r>
-        <w:t xml:space="preserve">2</w:t>
+        <w:t xml:space="preserve">3</w:t>
       </w:r>
       <w:r>
         <w:t xml:space="preserve">).</w:t>
@@ -1429,7 +1447,7 @@
         <w:t xml:space="preserve"> </w:t>
       </w:r>
       <w:r>
-        <w:t xml:space="preserve">3</w:t>
+        <w:t xml:space="preserve">4</w:t>
       </w:r>
       <w:r>
         <w:t xml:space="preserve">) predicted well the minimums of the coldest month, especially at dry points (R</w:t>
@@ -7819,20 +7837,75 @@
       <w:r>
         <w:drawing>
           <wp:inline>
-            <wp:extent cx="5600700" cy="4800600"/>
+            <wp:extent cx="5600700" cy="2799652"/>
             <wp:effectExtent b="0" l="0" r="0" t="0"/>
-            <wp:docPr descr="Figure 1: Hourly soil temperature records at the mire sites. The blue series was recorded within the mire, in a waterlogged area. The red series was recorded in a neighbouring dry area. Dataloggers were buried at 5 cm depth." title="" id="1" name="Picture"/>
+            <wp:docPr descr="Figure 1: (a) Location of the study sites in northern Spain. (b) Representation of the sampling design at El Riotuertu site. The position of the dry and waterlogged temperature logggers is indicated, the blue area represents the extent of the waterlogged mire habitat." title="" id="1" name="Picture"/>
             <a:graphic>
               <a:graphicData uri="http://schemas.openxmlformats.org/drawingml/2006/picture">
                 <pic:pic>
                   <pic:nvPicPr>
-                    <pic:cNvPr descr="ms2_files/figure-docx/fig1-1.png" id="0" name="Picture"/>
+                    <pic:cNvPr descr="../Fig1.png" id="0" name="Picture"/>
                     <pic:cNvPicPr>
                       <a:picLocks noChangeArrowheads="1" noChangeAspect="1"/>
                     </pic:cNvPicPr>
                   </pic:nvPicPr>
                   <pic:blipFill>
                     <a:blip r:embed="rId98"/>
+                    <a:stretch>
+                      <a:fillRect/>
+                    </a:stretch>
+                  </pic:blipFill>
+                  <pic:spPr bwMode="auto">
+                    <a:xfrm>
+                      <a:off x="0" y="0"/>
+                      <a:ext cx="5600700" cy="2799652"/>
+                    </a:xfrm>
+                    <a:prstGeom prst="rect">
+                      <a:avLst/>
+                    </a:prstGeom>
+                    <a:noFill/>
+                    <a:ln w="9525">
+                      <a:noFill/>
+                      <a:headEnd/>
+                      <a:tailEnd/>
+                    </a:ln>
+                  </pic:spPr>
+                </pic:pic>
+              </a:graphicData>
+            </a:graphic>
+          </wp:inline>
+        </w:drawing>
+      </w:r>
+    </w:p>
+    <w:p>
+      <w:pPr>
+        <w:pStyle w:val="ImageCaption"/>
+      </w:pPr>
+      <w:r>
+        <w:t xml:space="preserve">Figure 1: (a) Location of the study sites in northern Spain. (b) Representation of the sampling design at El Riotuertu site. The position of the dry and waterlogged temperature logggers is indicated, the blue area represents the extent of the waterlogged mire habitat.</w:t>
+      </w:r>
+    </w:p>
+    <w:p>
+      <w:pPr>
+        <w:pStyle w:val="CaptionedFigure"/>
+      </w:pPr>
+      <w:r>
+        <w:drawing>
+          <wp:inline>
+            <wp:extent cx="5600700" cy="4800600"/>
+            <wp:effectExtent b="0" l="0" r="0" t="0"/>
+            <wp:docPr descr="Figure 2: Hourly soil temperature records at the mire sites. The blue series was recorded within the mire, in a waterlogged area. The red series was recorded in a neighbouring dry area. Dataloggers were buried at 5 cm depth." title="" id="1" name="Picture"/>
+            <a:graphic>
+              <a:graphicData uri="http://schemas.openxmlformats.org/drawingml/2006/picture">
+                <pic:pic>
+                  <pic:nvPicPr>
+                    <pic:cNvPr descr="ms2_files/figure-docx/fig2-1.png" id="0" name="Picture"/>
+                    <pic:cNvPicPr>
+                      <a:picLocks noChangeArrowheads="1" noChangeAspect="1"/>
+                    </pic:cNvPicPr>
+                  </pic:nvPicPr>
+                  <pic:blipFill>
+                    <a:blip r:embed="rId99"/>
                     <a:stretch>
                       <a:fillRect/>
                     </a:stretch>
@@ -7864,7 +7937,7 @@
         <w:pStyle w:val="ImageCaption"/>
       </w:pPr>
       <w:r>
-        <w:t xml:space="preserve">Figure 1: Hourly soil temperature records at the mire sites. The blue series was recorded within the mire, in a waterlogged area. The red series was recorded in a neighbouring dry area. Dataloggers were buried at 5 cm depth.</w:t>
+        <w:t xml:space="preserve">Figure 2: Hourly soil temperature records at the mire sites. The blue series was recorded within the mire, in a waterlogged area. The red series was recorded in a neighbouring dry area. Dataloggers were buried at 5 cm depth.</w:t>
       </w:r>
     </w:p>
     <w:p>
@@ -7876,18 +7949,18 @@
           <wp:inline>
             <wp:extent cx="5600700" cy="2400300"/>
             <wp:effectExtent b="0" l="0" r="0" t="0"/>
-            <wp:docPr descr="Figure 2: Average bioclimatic variables in the dry and waterlogged points. The bars represent the mean value, and the brackets the standard error of 8 records." title="" id="1" name="Picture"/>
+            <wp:docPr descr="Figure 3: Average bioclimatic variables in the dry and waterlogged points. The bars represent the mean value, and the brackets the standard error of 8 records." title="" id="1" name="Picture"/>
             <a:graphic>
               <a:graphicData uri="http://schemas.openxmlformats.org/drawingml/2006/picture">
                 <pic:pic>
                   <pic:nvPicPr>
-                    <pic:cNvPr descr="ms2_files/figure-docx/fig2-1.png" id="0" name="Picture"/>
+                    <pic:cNvPr descr="ms2_files/figure-docx/fig3-1.png" id="0" name="Picture"/>
                     <pic:cNvPicPr>
                       <a:picLocks noChangeArrowheads="1" noChangeAspect="1"/>
                     </pic:cNvPicPr>
                   </pic:nvPicPr>
                   <pic:blipFill>
-                    <a:blip r:embed="rId99"/>
+                    <a:blip r:embed="rId100"/>
                     <a:stretch>
                       <a:fillRect/>
                     </a:stretch>
@@ -7919,18 +7992,7 @@
         <w:pStyle w:val="ImageCaption"/>
       </w:pPr>
       <w:r>
-        <w:t xml:space="preserve">Figure 2: Average bioclimatic variables in the dry and waterlogged points. The bars represent the mean value, and the brackets the standard error of 8 records.</w:t>
-      </w:r>
-    </w:p>
-    <w:p>
-      <w:pPr>
-        <w:pStyle w:val="SourceCode"/>
-      </w:pPr>
-      <w:r>
-        <w:rPr>
-          <w:rStyle w:val="VerbatimChar"/>
-        </w:rPr>
-        <w:t xml:space="preserve">## `geom_smooth()` using formula 'y ~ x'</w:t>
+        <w:t xml:space="preserve">Figure 3: Average bioclimatic variables in the dry and waterlogged points. The bars represent the mean value, and the brackets the standard error of 8 records.</w:t>
       </w:r>
     </w:p>
     <w:p>
@@ -7942,18 +8004,18 @@
           <wp:inline>
             <wp:extent cx="5600700" cy="5600700"/>
             <wp:effectExtent b="0" l="0" r="0" t="0"/>
-            <wp:docPr descr="Figure 3: Scatter plots of the bioclimatic variables predicted by CHELSA air temperatures vs. soil temperatures measured in situ, in dry and waterlogged points." title="" id="1" name="Picture"/>
+            <wp:docPr descr="Figure 4: Scatter plots of the bioclimatic variables predicted by CHELSA air temperatures vs. soil temperatures measured in situ, in dry and waterlogged points." title="" id="1" name="Picture"/>
             <a:graphic>
               <a:graphicData uri="http://schemas.openxmlformats.org/drawingml/2006/picture">
                 <pic:pic>
                   <pic:nvPicPr>
-                    <pic:cNvPr descr="ms2_files/figure-docx/fig3-1.png" id="0" name="Picture"/>
+                    <pic:cNvPr descr="ms2_files/figure-docx/fig4-1.png" id="0" name="Picture"/>
                     <pic:cNvPicPr>
                       <a:picLocks noChangeArrowheads="1" noChangeAspect="1"/>
                     </pic:cNvPicPr>
                   </pic:nvPicPr>
                   <pic:blipFill>
-                    <a:blip r:embed="rId100"/>
+                    <a:blip r:embed="rId101"/>
                     <a:stretch>
                       <a:fillRect/>
                     </a:stretch>
@@ -7985,7 +8047,7 @@
         <w:pStyle w:val="ImageCaption"/>
       </w:pPr>
       <w:r>
-        <w:t xml:space="preserve">Figure 3: Scatter plots of the bioclimatic variables predicted by CHELSA air temperatures vs. soil temperatures measured in situ, in dry and waterlogged points.</w:t>
+        <w:t xml:space="preserve">Figure 4: Scatter plots of the bioclimatic variables predicted by CHELSA air temperatures vs. soil temperatures measured in situ, in dry and waterlogged points.</w:t>
       </w:r>
     </w:p>
     <w:sectPr>

</xml_diff>